<commit_message>
fix inaccuracy in performance report
</commit_message>
<xml_diff>
--- a/performance report.docx
+++ b/performance report.docx
@@ -266,16 +266,7 @@
                 <w:sz w:val="22"/>
                 <w:szCs w:val="22"/>
               </w:rPr>
-              <w:t>)</w:t>
-            </w:r>
-            <w:r>
-              <w:rPr>
-                <w:rFonts w:asciiTheme="minorHAnsi" w:hAnsiTheme="minorHAnsi"/>
-                <w:color w:val="000000"/>
-                <w:sz w:val="22"/>
-                <w:szCs w:val="22"/>
-              </w:rPr>
-              <w:t xml:space="preserve"> </w:t>
+              <w:t xml:space="preserve">) </w:t>
             </w:r>
           </w:p>
         </w:tc>
@@ -435,7 +426,29 @@
                 <w:sz w:val="22"/>
                 <w:szCs w:val="22"/>
               </w:rPr>
-              <w:t>0.149581</w:t>
+              <w:t>0.1</w:t>
+            </w:r>
+            <w:r>
+              <w:rPr>
+                <w:rFonts w:asciiTheme="minorHAnsi" w:hAnsiTheme="minorHAnsi"/>
+                <w:bCs/>
+                <w:color w:val="000000"/>
+                <w:sz w:val="22"/>
+                <w:szCs w:val="22"/>
+              </w:rPr>
+              <w:t>3</w:t>
+            </w:r>
+            <w:bookmarkStart w:id="0" w:name="_GoBack"/>
+            <w:bookmarkEnd w:id="0"/>
+            <w:r>
+              <w:rPr>
+                <w:rFonts w:asciiTheme="minorHAnsi" w:hAnsiTheme="minorHAnsi"/>
+                <w:bCs/>
+                <w:color w:val="000000"/>
+                <w:sz w:val="22"/>
+                <w:szCs w:val="22"/>
+              </w:rPr>
+              <w:t>9581</w:t>
             </w:r>
             <w:r>
               <w:rPr>
@@ -594,7 +607,17 @@
                 <w:sz w:val="22"/>
                 <w:szCs w:val="22"/>
               </w:rPr>
-              <w:t>0.086583</w:t>
+              <w:t>0.084</w:t>
+            </w:r>
+            <w:r>
+              <w:rPr>
+                <w:rFonts w:asciiTheme="minorHAnsi" w:hAnsiTheme="minorHAnsi"/>
+                <w:bCs/>
+                <w:color w:val="000000"/>
+                <w:sz w:val="22"/>
+                <w:szCs w:val="22"/>
+              </w:rPr>
+              <w:t>583</w:t>
             </w:r>
             <w:r>
               <w:rPr>
@@ -858,7 +881,27 @@
                 <w:sz w:val="22"/>
                 <w:szCs w:val="22"/>
               </w:rPr>
-              <w:t>0.034215</w:t>
+              <w:t>0.03</w:t>
+            </w:r>
+            <w:r>
+              <w:rPr>
+                <w:rFonts w:asciiTheme="minorHAnsi" w:hAnsiTheme="minorHAnsi"/>
+                <w:bCs/>
+                <w:color w:val="000000"/>
+                <w:sz w:val="22"/>
+                <w:szCs w:val="22"/>
+              </w:rPr>
+              <w:t>3</w:t>
+            </w:r>
+            <w:r>
+              <w:rPr>
+                <w:rFonts w:asciiTheme="minorHAnsi" w:hAnsiTheme="minorHAnsi"/>
+                <w:bCs/>
+                <w:color w:val="000000"/>
+                <w:sz w:val="22"/>
+                <w:szCs w:val="22"/>
+              </w:rPr>
+              <w:t>215</w:t>
             </w:r>
             <w:r>
               <w:rPr>
@@ -1366,8 +1409,6 @@
       <w:r>
         <w:t xml:space="preserve"> a few cores.</w:t>
       </w:r>
-      <w:bookmarkStart w:id="0" w:name="_GoBack"/>
-      <w:bookmarkEnd w:id="0"/>
     </w:p>
     <w:sectPr>
       <w:pgSz w:w="12240" w:h="15840"/>
@@ -1890,7 +1931,7 @@
             </a:pPr>
             <a:r>
               <a:rPr lang="en-US"/>
-              <a:t>Absolute Performance</a:t>
+              <a:t>Absolute Execution Time</a:t>
             </a:r>
           </a:p>
         </c:rich>
@@ -2159,11 +2200,11 @@
           <c:showPercent val="0"/>
           <c:showBubbleSize val="0"/>
         </c:dLbls>
-        <c:axId val="98131104"/>
-        <c:axId val="61342624"/>
+        <c:axId val="392647296"/>
+        <c:axId val="392647856"/>
       </c:scatterChart>
       <c:valAx>
-        <c:axId val="98131104"/>
+        <c:axId val="392647296"/>
         <c:scaling>
           <c:orientation val="minMax"/>
           <c:max val="32"/>
@@ -2268,14 +2309,14 @@
             <a:endParaRPr lang="en-US"/>
           </a:p>
         </c:txPr>
-        <c:crossAx val="61342624"/>
+        <c:crossAx val="392647856"/>
         <c:crosses val="autoZero"/>
         <c:crossBetween val="midCat"/>
         <c:majorUnit val="2"/>
         <c:minorUnit val="1"/>
       </c:valAx>
       <c:valAx>
-        <c:axId val="61342624"/>
+        <c:axId val="392647856"/>
         <c:scaling>
           <c:orientation val="minMax"/>
         </c:scaling>
@@ -2377,7 +2418,7 @@
             <a:endParaRPr lang="en-US"/>
           </a:p>
         </c:txPr>
-        <c:crossAx val="98131104"/>
+        <c:crossAx val="392647296"/>
         <c:crosses val="autoZero"/>
         <c:crossBetween val="midCat"/>
       </c:valAx>
@@ -2758,11 +2799,11 @@
           <c:showPercent val="0"/>
           <c:showBubbleSize val="0"/>
         </c:dLbls>
-        <c:axId val="61345424"/>
-        <c:axId val="61345984"/>
+        <c:axId val="394476576"/>
+        <c:axId val="394477136"/>
       </c:scatterChart>
       <c:valAx>
-        <c:axId val="61345424"/>
+        <c:axId val="394476576"/>
         <c:scaling>
           <c:orientation val="minMax"/>
           <c:max val="32"/>
@@ -2867,14 +2908,14 @@
             <a:endParaRPr lang="en-US"/>
           </a:p>
         </c:txPr>
-        <c:crossAx val="61345984"/>
+        <c:crossAx val="394477136"/>
         <c:crosses val="autoZero"/>
         <c:crossBetween val="midCat"/>
         <c:majorUnit val="2"/>
         <c:minorUnit val="1"/>
       </c:valAx>
       <c:valAx>
-        <c:axId val="61345984"/>
+        <c:axId val="394477136"/>
         <c:scaling>
           <c:orientation val="minMax"/>
         </c:scaling>
@@ -2976,7 +3017,7 @@
             <a:endParaRPr lang="en-US"/>
           </a:p>
         </c:txPr>
-        <c:crossAx val="61345424"/>
+        <c:crossAx val="394476576"/>
         <c:crosses val="autoZero"/>
         <c:crossBetween val="midCat"/>
       </c:valAx>
@@ -3352,11 +3393,11 @@
           <c:showPercent val="0"/>
           <c:showBubbleSize val="0"/>
         </c:dLbls>
-        <c:axId val="99947920"/>
-        <c:axId val="99948480"/>
+        <c:axId val="394479936"/>
+        <c:axId val="101348880"/>
       </c:scatterChart>
       <c:valAx>
-        <c:axId val="99947920"/>
+        <c:axId val="394479936"/>
         <c:scaling>
           <c:orientation val="minMax"/>
           <c:max val="32"/>
@@ -3461,14 +3502,14 @@
             <a:endParaRPr lang="en-US"/>
           </a:p>
         </c:txPr>
-        <c:crossAx val="99948480"/>
+        <c:crossAx val="101348880"/>
         <c:crosses val="autoZero"/>
         <c:crossBetween val="midCat"/>
         <c:majorUnit val="2"/>
         <c:minorUnit val="1"/>
       </c:valAx>
       <c:valAx>
-        <c:axId val="99948480"/>
+        <c:axId val="101348880"/>
         <c:scaling>
           <c:orientation val="minMax"/>
         </c:scaling>
@@ -3570,7 +3611,7 @@
             <a:endParaRPr lang="en-US"/>
           </a:p>
         </c:txPr>
-        <c:crossAx val="99947920"/>
+        <c:crossAx val="394479936"/>
         <c:crosses val="autoZero"/>
         <c:crossBetween val="midCat"/>
       </c:valAx>
@@ -5468,7 +5509,7 @@
 </file>
 
 <file path=customXml/itemProps1.xml><?xml version="1.0" encoding="utf-8"?>
-<ds:datastoreItem xmlns:ds="http://schemas.openxmlformats.org/officeDocument/2006/customXml" ds:itemID="{6F4833C6-33BE-4C37-9134-E696B06E27E7}">
+<ds:datastoreItem xmlns:ds="http://schemas.openxmlformats.org/officeDocument/2006/customXml" ds:itemID="{43F6C3B6-3FD1-4249-B9E8-303293703268}">
   <ds:schemaRefs>
     <ds:schemaRef ds:uri="http://schemas.openxmlformats.org/officeDocument/2006/bibliography"/>
   </ds:schemaRefs>

</xml_diff>